<commit_message>
vault backup: 2024-10-13 20:07:48
</commit_message>
<xml_diff>
--- a/Lab02/3.1.2.12_Lab___Building_a_Switched_Network_with_Redundant_Links.docx
+++ b/Lab02/3.1.2.12_Lab___Building_a_Switched_Network_with_Redundant_Links.docx
@@ -1101,7 +1101,9 @@
       </w:r>
       <w:r>
         <w:tab/>
-        <w:t>______________</w:t>
+      </w:r>
+      <w:r>
+        <w:t>да</w:t>
       </w:r>
     </w:p>
     <w:p>
@@ -1119,7 +1121,9 @@
       </w:r>
       <w:r>
         <w:tab/>
-        <w:t>______________</w:t>
+      </w:r>
+      <w:r>
+        <w:t>да</w:t>
       </w:r>
     </w:p>
     <w:p>
@@ -1134,7 +1138,9 @@
       </w:r>
       <w:r>
         <w:tab/>
-        <w:t>______________</w:t>
+      </w:r>
+      <w:r>
+        <w:t>да</w:t>
       </w:r>
     </w:p>
     <w:p>
@@ -4526,7 +4532,10 @@
         <w:rPr>
           <w:lang w:val="en-US"/>
         </w:rPr>
-        <w:t>S2</w:t>
+        <w:t>S</w:t>
+      </w:r>
+      <w:r>
+        <w:t>2</w:t>
       </w:r>
     </w:p>
     <w:p>
@@ -4565,7 +4574,10 @@
         <w:rPr>
           <w:lang w:val="en-US"/>
         </w:rPr>
-        <w:t>mac-</w:t>
+        <w:t>mac</w:t>
+      </w:r>
+      <w:r>
+        <w:t>-</w:t>
       </w:r>
       <w:r>
         <w:t>адрес</w:t>
@@ -4616,7 +4628,19 @@
         <w:rPr>
           <w:lang w:val="en-US"/>
         </w:rPr>
-        <w:t>Fa0/2, Fa0/4</w:t>
+        <w:t>Fa</w:t>
+      </w:r>
+      <w:r>
+        <w:t xml:space="preserve">0/2, </w:t>
+      </w:r>
+      <w:r>
+        <w:rPr>
+          <w:lang w:val="en-US"/>
+        </w:rPr>
+        <w:t>Fa</w:t>
+      </w:r>
+      <w:r>
+        <w:t>0/4</w:t>
       </w:r>
     </w:p>
     <w:p>
@@ -4654,7 +4678,16 @@
         <w:rPr>
           <w:lang w:val="en-US"/>
         </w:rPr>
-        <w:t>root bridge</w:t>
+        <w:t>root</w:t>
+      </w:r>
+      <w:r>
+        <w:t xml:space="preserve"> </w:t>
+      </w:r>
+      <w:r>
+        <w:rPr>
+          <w:lang w:val="en-US"/>
+        </w:rPr>
+        <w:t>bridge</w:t>
       </w:r>
     </w:p>
     <w:p>
@@ -6657,7 +6690,6 @@
         <w:pStyle w:val="BodyTextL25"/>
         <w:rPr>
           <w:rStyle w:val="AnswerGray"/>
-          <w:lang w:val="en-US"/>
         </w:rPr>
       </w:pPr>
       <w:r>
@@ -8115,7 +8147,37 @@
         <w:rPr>
           <w:lang w:val="en-US"/>
         </w:rPr>
-        <w:t>S1 – Fa0/1, S3 – Fa0/1</w:t>
+        <w:t>S</w:t>
+      </w:r>
+      <w:r>
+        <w:t xml:space="preserve">1 – </w:t>
+      </w:r>
+      <w:r>
+        <w:rPr>
+          <w:lang w:val="en-US"/>
+        </w:rPr>
+        <w:t>Fa</w:t>
+      </w:r>
+      <w:r>
+        <w:t xml:space="preserve">0/1, </w:t>
+      </w:r>
+      <w:r>
+        <w:rPr>
+          <w:lang w:val="en-US"/>
+        </w:rPr>
+        <w:t>S</w:t>
+      </w:r>
+      <w:r>
+        <w:t xml:space="preserve">3 – </w:t>
+      </w:r>
+      <w:r>
+        <w:rPr>
+          <w:lang w:val="en-US"/>
+        </w:rPr>
+        <w:t>Fa</w:t>
+      </w:r>
+      <w:r>
+        <w:t>0/1</w:t>
       </w:r>
     </w:p>
     <w:p>
@@ -9433,6 +9495,7 @@
     <w:lsdException w:name="HTML Sample" w:semiHidden="1" w:unhideWhenUsed="1"/>
     <w:lsdException w:name="HTML Typewriter" w:semiHidden="1" w:unhideWhenUsed="1"/>
     <w:lsdException w:name="HTML Variable" w:semiHidden="1" w:unhideWhenUsed="1"/>
+    <w:lsdException w:name="Normal Table" w:semiHidden="1" w:unhideWhenUsed="1"/>
     <w:lsdException w:name="annotation subject" w:semiHidden="1" w:unhideWhenUsed="1"/>
     <w:lsdException w:name="No List" w:semiHidden="1" w:unhideWhenUsed="1"/>
     <w:lsdException w:name="Outline List 1" w:semiHidden="1" w:unhideWhenUsed="1"/>
@@ -9475,8 +9538,11 @@
     <w:lsdException w:name="Table Contemporary" w:semiHidden="1" w:unhideWhenUsed="1"/>
     <w:lsdException w:name="Table Elegant" w:semiHidden="1" w:unhideWhenUsed="1"/>
     <w:lsdException w:name="Table Professional" w:semiHidden="1" w:unhideWhenUsed="1"/>
+    <w:lsdException w:name="Table Subtle 1" w:semiHidden="1" w:unhideWhenUsed="1"/>
     <w:lsdException w:name="Table Subtle 2" w:semiHidden="1" w:unhideWhenUsed="1"/>
     <w:lsdException w:name="Table Web 1" w:semiHidden="1" w:unhideWhenUsed="1"/>
+    <w:lsdException w:name="Table Web 2" w:semiHidden="1" w:unhideWhenUsed="1"/>
+    <w:lsdException w:name="Table Web 3" w:semiHidden="1" w:unhideWhenUsed="1"/>
     <w:lsdException w:name="Balloon Text" w:semiHidden="1" w:unhideWhenUsed="1"/>
     <w:lsdException w:name="Table Grid" w:uiPriority="59"/>
     <w:lsdException w:name="Table Theme" w:semiHidden="1" w:unhideWhenUsed="1"/>

</xml_diff>